<commit_message>
Update Chapter 10 Part 2 Keyboard Accelerators.docx
</commit_message>
<xml_diff>
--- a/12 ... Chapter 10 Menus/Chapter 10 Part 2 Keyboard Accelerators.docx
+++ b/12 ... Chapter 10 Menus/Chapter 10 Part 2 Keyboard Accelerators.docx
@@ -342,7 +342,7 @@
         <w:pStyle w:val="ListParagraph"/>
         <w:numPr>
           <w:ilvl w:val="0"/>
-          <w:numId w:val="2"/>
+          <w:numId w:val="6"/>
         </w:numPr>
       </w:pPr>
       <w:r>
@@ -360,7 +360,7 @@
         <w:pStyle w:val="ListParagraph"/>
         <w:numPr>
           <w:ilvl w:val="0"/>
-          <w:numId w:val="2"/>
+          <w:numId w:val="6"/>
         </w:numPr>
       </w:pPr>
       <w:r>
@@ -378,7 +378,7 @@
         <w:pStyle w:val="ListParagraph"/>
         <w:numPr>
           <w:ilvl w:val="0"/>
-          <w:numId w:val="2"/>
+          <w:numId w:val="6"/>
         </w:numPr>
       </w:pPr>
       <w:r>
@@ -427,6 +427,13 @@
       </w:r>
     </w:p>
     <w:p>
+      <w:pPr>
+        <w:pStyle w:val="ListParagraph"/>
+        <w:numPr>
+          <w:ilvl w:val="0"/>
+          <w:numId w:val="7"/>
+        </w:numPr>
+      </w:pPr>
       <w:r>
         <w:rPr>
           <w:color w:val="0000FF"/>
@@ -438,6 +445,13 @@
       </w:r>
     </w:p>
     <w:p>
+      <w:pPr>
+        <w:pStyle w:val="ListParagraph"/>
+        <w:numPr>
+          <w:ilvl w:val="0"/>
+          <w:numId w:val="7"/>
+        </w:numPr>
+      </w:pPr>
       <w:r>
         <w:rPr>
           <w:color w:val="0000FF"/>
@@ -449,6 +463,13 @@
       </w:r>
     </w:p>
     <w:p>
+      <w:pPr>
+        <w:pStyle w:val="ListParagraph"/>
+        <w:numPr>
+          <w:ilvl w:val="0"/>
+          <w:numId w:val="7"/>
+        </w:numPr>
+      </w:pPr>
       <w:r>
         <w:rPr>
           <w:color w:val="0000FF"/>
@@ -507,6 +528,13 @@
       </w:r>
     </w:p>
     <w:p>
+      <w:pPr>
+        <w:pStyle w:val="ListParagraph"/>
+        <w:numPr>
+          <w:ilvl w:val="0"/>
+          <w:numId w:val="8"/>
+        </w:numPr>
+      </w:pPr>
       <w:r>
         <w:rPr>
           <w:color w:val="0000FF"/>
@@ -518,6 +546,13 @@
       </w:r>
     </w:p>
     <w:p>
+      <w:pPr>
+        <w:pStyle w:val="ListParagraph"/>
+        <w:numPr>
+          <w:ilvl w:val="0"/>
+          <w:numId w:val="8"/>
+        </w:numPr>
+      </w:pPr>
       <w:r>
         <w:rPr>
           <w:color w:val="0000FF"/>
@@ -572,6 +607,13 @@
       </w:r>
     </w:p>
     <w:p>
+      <w:pPr>
+        <w:pStyle w:val="ListParagraph"/>
+        <w:numPr>
+          <w:ilvl w:val="0"/>
+          <w:numId w:val="9"/>
+        </w:numPr>
+      </w:pPr>
       <w:r>
         <w:rPr>
           <w:color w:val="0000FF"/>
@@ -583,6 +625,13 @@
       </w:r>
     </w:p>
     <w:p>
+      <w:pPr>
+        <w:pStyle w:val="ListParagraph"/>
+        <w:numPr>
+          <w:ilvl w:val="0"/>
+          <w:numId w:val="9"/>
+        </w:numPr>
+      </w:pPr>
       <w:r>
         <w:rPr>
           <w:color w:val="0000FF"/>
@@ -594,6 +643,13 @@
       </w:r>
     </w:p>
     <w:p>
+      <w:pPr>
+        <w:pStyle w:val="ListParagraph"/>
+        <w:numPr>
+          <w:ilvl w:val="0"/>
+          <w:numId w:val="9"/>
+        </w:numPr>
+      </w:pPr>
       <w:r>
         <w:rPr>
           <w:color w:val="0000FF"/>
@@ -605,6 +661,374 @@
       </w:r>
     </w:p>
     <w:p/>
+    <w:p/>
+    <w:p>
+      <w:pPr>
+        <w:rPr>
+          <w:sz w:val="28"/>
+          <w:szCs w:val="28"/>
+          <w14:textOutline w14:w="9525" w14:cap="rnd" w14:cmpd="sng" w14:algn="ctr">
+            <w14:solidFill>
+              <w14:srgbClr w14:val="00B050"/>
+            </w14:solidFill>
+            <w14:prstDash w14:val="solid"/>
+            <w14:bevel/>
+          </w14:textOutline>
+        </w:rPr>
+      </w:pPr>
+      <w:r>
+        <w:rPr>
+          <w:sz w:val="28"/>
+          <w:szCs w:val="28"/>
+          <w14:textOutline w14:w="9525" w14:cap="rnd" w14:cmpd="sng" w14:algn="ctr">
+            <w14:solidFill>
+              <w14:srgbClr w14:val="00B050"/>
+            </w14:solidFill>
+            <w14:prstDash w14:val="solid"/>
+            <w14:bevel/>
+          </w14:textOutline>
+        </w:rPr>
+        <w:lastRenderedPageBreak/>
+        <w:t>Guidelines for Assigning Keyboard Accelerators</w:t>
+      </w:r>
+    </w:p>
+    <w:p>
+      <w:r>
+        <w:t>Keyboard accelerators</w:t>
+      </w:r>
+      <w:r>
+        <w:rPr>
+          <w:color w:val="0000FF"/>
+        </w:rPr>
+        <w:t>, also known as hotkeys</w:t>
+      </w:r>
+      <w:r>
+        <w:t xml:space="preserve">, are key combinations that allow users to quickly access frequently used commands or actions in a software application. </w:t>
+      </w:r>
+    </w:p>
+    <w:p>
+      <w:r>
+        <w:t xml:space="preserve">When </w:t>
+      </w:r>
+      <w:r>
+        <w:rPr>
+          <w:color w:val="0000FF"/>
+        </w:rPr>
+        <w:t>assigning keyboard accelerators</w:t>
+      </w:r>
+      <w:r>
+        <w:t>, it's crucial to consider consistency, accessibility, and potential conflicts with system functions. Here are some general guidelines to follow:</w:t>
+      </w:r>
+    </w:p>
+    <w:p>
+      <w:r>
+        <w:rPr>
+          <w:color w:val="CC00FF"/>
+        </w:rPr>
+        <w:t xml:space="preserve">Consistency with Common Applications: </w:t>
+      </w:r>
+      <w:r>
+        <w:t>Strive for consistency with keyboard accelerators used in popular applications. This helps users maintain familiarity and avoid confusion when switching between programs.</w:t>
+      </w:r>
+    </w:p>
+    <w:p>
+      <w:r>
+        <w:rPr>
+          <w:color w:val="CC00FF"/>
+        </w:rPr>
+        <w:t xml:space="preserve">Avoid Conflicts with Windows Functions: </w:t>
+      </w:r>
+      <w:r>
+        <w:t>Refrain from using keys like Tab, Enter, Esc, and Spacebar for keyboard accelerators, as these are often reserved for system functions.</w:t>
+      </w:r>
+    </w:p>
+    <w:p>
+      <w:r>
+        <w:rPr>
+          <w:color w:val="CC00FF"/>
+        </w:rPr>
+        <w:t xml:space="preserve">Use Modifier Keys Effectively: </w:t>
+      </w:r>
+      <w:r>
+        <w:t>Utilize modifier keys like Ctrl, Shift, and Alt to create unique and memorable keyboard shortcuts without overloading individual keys.</w:t>
+      </w:r>
+    </w:p>
+    <w:p>
+      <w:r>
+        <w:rPr>
+          <w:color w:val="CC00FF"/>
+        </w:rPr>
+        <w:t xml:space="preserve">Consider Old and New Accelerators: </w:t>
+      </w:r>
+      <w:r>
+        <w:t>When applicable, support both the old and new keyboard accelerators for a specific function, as users may be accustomed to either convention.</w:t>
+      </w:r>
+    </w:p>
+    <w:p>
+      <w:r>
+        <w:rPr>
+          <w:color w:val="CC00FF"/>
+        </w:rPr>
+        <w:t xml:space="preserve">Reserve F1 for Help: </w:t>
+      </w:r>
+      <w:r>
+        <w:t>Dedicate the F1 key to invoke help or context-sensitive assistance.</w:t>
+      </w:r>
+    </w:p>
+    <w:p>
+      <w:r>
+        <w:rPr>
+          <w:color w:val="CC00FF"/>
+        </w:rPr>
+        <w:t xml:space="preserve">Avoid F4, F5, and F6: </w:t>
+      </w:r>
+      <w:r>
+        <w:t>Refrain from using the F4, F5, and F6 keys for keyboard accelerators, as these are often reserved for special functions in Multiple Document Interface (MDI) applications.</w:t>
+      </w:r>
+    </w:p>
+    <w:p/>
+    <w:p>
+      <w:pPr>
+        <w:rPr>
+          <w:sz w:val="28"/>
+          <w:szCs w:val="28"/>
+          <w14:textOutline w14:w="9525" w14:cap="rnd" w14:cmpd="sng" w14:algn="ctr">
+            <w14:solidFill>
+              <w14:srgbClr w14:val="00B050"/>
+            </w14:solidFill>
+            <w14:prstDash w14:val="solid"/>
+            <w14:bevel/>
+          </w14:textOutline>
+        </w:rPr>
+      </w:pPr>
+    </w:p>
+    <w:p>
+      <w:pPr>
+        <w:rPr>
+          <w:sz w:val="28"/>
+          <w:szCs w:val="28"/>
+          <w14:textOutline w14:w="9525" w14:cap="rnd" w14:cmpd="sng" w14:algn="ctr">
+            <w14:solidFill>
+              <w14:srgbClr w14:val="00B050"/>
+            </w14:solidFill>
+            <w14:prstDash w14:val="solid"/>
+            <w14:bevel/>
+          </w14:textOutline>
+        </w:rPr>
+      </w:pPr>
+    </w:p>
+    <w:p>
+      <w:pPr>
+        <w:rPr>
+          <w:sz w:val="28"/>
+          <w:szCs w:val="28"/>
+          <w14:textOutline w14:w="9525" w14:cap="rnd" w14:cmpd="sng" w14:algn="ctr">
+            <w14:solidFill>
+              <w14:srgbClr w14:val="00B050"/>
+            </w14:solidFill>
+            <w14:prstDash w14:val="solid"/>
+            <w14:bevel/>
+          </w14:textOutline>
+        </w:rPr>
+      </w:pPr>
+    </w:p>
+    <w:p>
+      <w:pPr>
+        <w:rPr>
+          <w:sz w:val="28"/>
+          <w:szCs w:val="28"/>
+          <w14:textOutline w14:w="9525" w14:cap="rnd" w14:cmpd="sng" w14:algn="ctr">
+            <w14:solidFill>
+              <w14:srgbClr w14:val="00B050"/>
+            </w14:solidFill>
+            <w14:prstDash w14:val="solid"/>
+            <w14:bevel/>
+          </w14:textOutline>
+        </w:rPr>
+      </w:pPr>
+    </w:p>
+    <w:p>
+      <w:pPr>
+        <w:rPr>
+          <w:sz w:val="28"/>
+          <w:szCs w:val="28"/>
+          <w14:textOutline w14:w="9525" w14:cap="rnd" w14:cmpd="sng" w14:algn="ctr">
+            <w14:solidFill>
+              <w14:srgbClr w14:val="00B050"/>
+            </w14:solidFill>
+            <w14:prstDash w14:val="solid"/>
+            <w14:bevel/>
+          </w14:textOutline>
+        </w:rPr>
+      </w:pPr>
+    </w:p>
+    <w:p>
+      <w:pPr>
+        <w:rPr>
+          <w:sz w:val="28"/>
+          <w:szCs w:val="28"/>
+          <w14:textOutline w14:w="9525" w14:cap="rnd" w14:cmpd="sng" w14:algn="ctr">
+            <w14:solidFill>
+              <w14:srgbClr w14:val="00B050"/>
+            </w14:solidFill>
+            <w14:prstDash w14:val="solid"/>
+            <w14:bevel/>
+          </w14:textOutline>
+        </w:rPr>
+      </w:pPr>
+    </w:p>
+    <w:p>
+      <w:pPr>
+        <w:rPr>
+          <w:sz w:val="28"/>
+          <w:szCs w:val="28"/>
+          <w14:textOutline w14:w="9525" w14:cap="rnd" w14:cmpd="sng" w14:algn="ctr">
+            <w14:solidFill>
+              <w14:srgbClr w14:val="00B050"/>
+            </w14:solidFill>
+            <w14:prstDash w14:val="solid"/>
+            <w14:bevel/>
+          </w14:textOutline>
+        </w:rPr>
+      </w:pPr>
+    </w:p>
+    <w:p>
+      <w:pPr>
+        <w:rPr>
+          <w:sz w:val="28"/>
+          <w:szCs w:val="28"/>
+          <w14:textOutline w14:w="9525" w14:cap="rnd" w14:cmpd="sng" w14:algn="ctr">
+            <w14:solidFill>
+              <w14:srgbClr w14:val="00B050"/>
+            </w14:solidFill>
+            <w14:prstDash w14:val="solid"/>
+            <w14:bevel/>
+          </w14:textOutline>
+        </w:rPr>
+      </w:pPr>
+    </w:p>
+    <w:p>
+      <w:pPr>
+        <w:rPr>
+          <w:sz w:val="28"/>
+          <w:szCs w:val="28"/>
+          <w14:textOutline w14:w="9525" w14:cap="rnd" w14:cmpd="sng" w14:algn="ctr">
+            <w14:solidFill>
+              <w14:srgbClr w14:val="00B050"/>
+            </w14:solidFill>
+            <w14:prstDash w14:val="solid"/>
+            <w14:bevel/>
+          </w14:textOutline>
+        </w:rPr>
+      </w:pPr>
+    </w:p>
+    <w:p>
+      <w:pPr>
+        <w:rPr>
+          <w:sz w:val="28"/>
+          <w:szCs w:val="28"/>
+          <w14:textOutline w14:w="9525" w14:cap="rnd" w14:cmpd="sng" w14:algn="ctr">
+            <w14:solidFill>
+              <w14:srgbClr w14:val="00B050"/>
+            </w14:solidFill>
+            <w14:prstDash w14:val="solid"/>
+            <w14:bevel/>
+          </w14:textOutline>
+        </w:rPr>
+      </w:pPr>
+    </w:p>
+    <w:p>
+      <w:pPr>
+        <w:rPr>
+          <w:sz w:val="28"/>
+          <w:szCs w:val="28"/>
+          <w14:textOutline w14:w="9525" w14:cap="rnd" w14:cmpd="sng" w14:algn="ctr">
+            <w14:solidFill>
+              <w14:srgbClr w14:val="00B050"/>
+            </w14:solidFill>
+            <w14:prstDash w14:val="solid"/>
+            <w14:bevel/>
+          </w14:textOutline>
+        </w:rPr>
+      </w:pPr>
+    </w:p>
+    <w:p>
+      <w:pPr>
+        <w:rPr>
+          <w:sz w:val="28"/>
+          <w:szCs w:val="28"/>
+          <w14:textOutline w14:w="9525" w14:cap="rnd" w14:cmpd="sng" w14:algn="ctr">
+            <w14:solidFill>
+              <w14:srgbClr w14:val="00B050"/>
+            </w14:solidFill>
+            <w14:prstDash w14:val="solid"/>
+            <w14:bevel/>
+          </w14:textOutline>
+        </w:rPr>
+      </w:pPr>
+      <w:r>
+        <w:rPr>
+          <w:sz w:val="28"/>
+          <w:szCs w:val="28"/>
+          <w14:textOutline w14:w="9525" w14:cap="rnd" w14:cmpd="sng" w14:algn="ctr">
+            <w14:solidFill>
+              <w14:srgbClr w14:val="00B050"/>
+            </w14:solidFill>
+            <w14:prstDash w14:val="solid"/>
+            <w14:bevel/>
+          </w14:textOutline>
+        </w:rPr>
+        <w:lastRenderedPageBreak/>
+        <w:t>Examples of Recommended Keyboard Accelerators</w:t>
+      </w:r>
+    </w:p>
+    <w:p>
+      <w:r>
+        <w:t>Here's a table of common keyboard accelerators and their associated functions:</w:t>
+      </w:r>
+    </w:p>
+    <w:p>
+      <w:r>
+        <w:rPr>
+          <w:noProof/>
+        </w:rPr>
+        <w:drawing>
+          <wp:inline distT="0" distB="0" distL="0" distR="0" wp14:anchorId="465759BC" wp14:editId="33A6C4C9">
+            <wp:extent cx="1829677" cy="3915177"/>
+            <wp:effectExtent l="0" t="0" r="0" b="0"/>
+            <wp:docPr id="4" name="Picture 4"/>
+            <wp:cNvGraphicFramePr>
+              <a:graphicFrameLocks xmlns:a="http://schemas.openxmlformats.org/drawingml/2006/main" noChangeAspect="1"/>
+            </wp:cNvGraphicFramePr>
+            <a:graphic xmlns:a="http://schemas.openxmlformats.org/drawingml/2006/main">
+              <a:graphicData uri="http://schemas.openxmlformats.org/drawingml/2006/picture">
+                <pic:pic xmlns:pic="http://schemas.openxmlformats.org/drawingml/2006/picture">
+                  <pic:nvPicPr>
+                    <pic:cNvPr id="1" name=""/>
+                    <pic:cNvPicPr/>
+                  </pic:nvPicPr>
+                  <pic:blipFill>
+                    <a:blip r:embed="rId8"/>
+                    <a:stretch>
+                      <a:fillRect/>
+                    </a:stretch>
+                  </pic:blipFill>
+                  <pic:spPr>
+                    <a:xfrm>
+                      <a:off x="0" y="0"/>
+                      <a:ext cx="1838140" cy="3933287"/>
+                    </a:xfrm>
+                    <a:prstGeom prst="rect">
+                      <a:avLst/>
+                    </a:prstGeom>
+                  </pic:spPr>
+                </pic:pic>
+              </a:graphicData>
+            </a:graphic>
+          </wp:inline>
+        </w:drawing>
+      </w:r>
+    </w:p>
     <w:p/>
     <w:sectPr>
       <w:pgSz w:w="12240" w:h="15840"/>
@@ -619,6 +1043,458 @@
 <file path=word/numbering.xml><?xml version="1.0" encoding="utf-8"?>
 <w:numbering xmlns:wpc="http://schemas.microsoft.com/office/word/2010/wordprocessingCanvas" xmlns:cx="http://schemas.microsoft.com/office/drawing/2014/chartex" xmlns:cx1="http://schemas.microsoft.com/office/drawing/2015/9/8/chartex" xmlns:cx2="http://schemas.microsoft.com/office/drawing/2015/10/21/chartex" xmlns:cx3="http://schemas.microsoft.com/office/drawing/2016/5/9/chartex" xmlns:cx4="http://schemas.microsoft.com/office/drawing/2016/5/10/chartex" xmlns:cx5="http://schemas.microsoft.com/office/drawing/2016/5/11/chartex" xmlns:cx6="http://schemas.microsoft.com/office/drawing/2016/5/12/chartex" xmlns:cx7="http://schemas.microsoft.com/office/drawing/2016/5/13/chartex" xmlns:cx8="http://schemas.microsoft.com/office/drawing/2016/5/14/chartex" xmlns:mc="http://schemas.openxmlformats.org/markup-compatibility/2006" xmlns:aink="http://schemas.microsoft.com/office/drawing/2016/ink" xmlns:am3d="http://schemas.microsoft.com/office/drawing/2017/model3d" xmlns:o="urn:schemas-microsoft-com:office:office" xmlns:r="http://schemas.openxmlformats.org/officeDocument/2006/relationships" xmlns:m="http://schemas.openxmlformats.org/officeDocument/2006/math" xmlns:v="urn:schemas-microsoft-com:vml" xmlns:wp14="http://schemas.microsoft.com/office/word/2010/wordprocessingDrawing" xmlns:wp="http://schemas.openxmlformats.org/drawingml/2006/wordprocessingDrawing" xmlns:w10="urn:schemas-microsoft-com:office:word" xmlns:w="http://schemas.openxmlformats.org/wordprocessingml/2006/main" xmlns:w14="http://schemas.microsoft.com/office/word/2010/wordml" xmlns:w15="http://schemas.microsoft.com/office/word/2012/wordml" xmlns:w16cex="http://schemas.microsoft.com/office/word/2018/wordml/cex" xmlns:w16cid="http://schemas.microsoft.com/office/word/2016/wordml/cid" xmlns:w16="http://schemas.microsoft.com/office/word/2018/wordml" xmlns:w16sdtdh="http://schemas.microsoft.com/office/word/2020/wordml/sdtdatahash" xmlns:w16se="http://schemas.microsoft.com/office/word/2015/wordml/symex" xmlns:wpg="http://schemas.microsoft.com/office/word/2010/wordprocessingGroup" xmlns:wpi="http://schemas.microsoft.com/office/word/2010/wordprocessingInk" xmlns:wne="http://schemas.microsoft.com/office/word/2006/wordml" xmlns:wps="http://schemas.microsoft.com/office/word/2010/wordprocessingShape" mc:Ignorable="w14 w15 w16se w16cid w16 w16cex w16sdtdh wp14">
   <w:abstractNum w:abstractNumId="0" w15:restartNumberingAfterBreak="0">
+    <w:nsid w:val="0B2A79FF"/>
+    <w:multiLevelType w:val="hybridMultilevel"/>
+    <w:tmpl w:val="09A2D104"/>
+    <w:lvl w:ilvl="0" w:tplc="04090001">
+      <w:start w:val="1"/>
+      <w:numFmt w:val="bullet"/>
+      <w:lvlText w:val=""/>
+      <w:lvlJc w:val="left"/>
+      <w:pPr>
+        <w:ind w:left="720" w:hanging="360"/>
+      </w:pPr>
+      <w:rPr>
+        <w:rFonts w:ascii="Symbol" w:hAnsi="Symbol" w:hint="default"/>
+      </w:rPr>
+    </w:lvl>
+    <w:lvl w:ilvl="1" w:tplc="04090003" w:tentative="1">
+      <w:start w:val="1"/>
+      <w:numFmt w:val="bullet"/>
+      <w:lvlText w:val="o"/>
+      <w:lvlJc w:val="left"/>
+      <w:pPr>
+        <w:ind w:left="1440" w:hanging="360"/>
+      </w:pPr>
+      <w:rPr>
+        <w:rFonts w:ascii="Courier New" w:hAnsi="Courier New" w:cs="Courier New" w:hint="default"/>
+      </w:rPr>
+    </w:lvl>
+    <w:lvl w:ilvl="2" w:tplc="04090005" w:tentative="1">
+      <w:start w:val="1"/>
+      <w:numFmt w:val="bullet"/>
+      <w:lvlText w:val=""/>
+      <w:lvlJc w:val="left"/>
+      <w:pPr>
+        <w:ind w:left="2160" w:hanging="360"/>
+      </w:pPr>
+      <w:rPr>
+        <w:rFonts w:ascii="Wingdings" w:hAnsi="Wingdings" w:hint="default"/>
+      </w:rPr>
+    </w:lvl>
+    <w:lvl w:ilvl="3" w:tplc="04090001" w:tentative="1">
+      <w:start w:val="1"/>
+      <w:numFmt w:val="bullet"/>
+      <w:lvlText w:val=""/>
+      <w:lvlJc w:val="left"/>
+      <w:pPr>
+        <w:ind w:left="2880" w:hanging="360"/>
+      </w:pPr>
+      <w:rPr>
+        <w:rFonts w:ascii="Symbol" w:hAnsi="Symbol" w:hint="default"/>
+      </w:rPr>
+    </w:lvl>
+    <w:lvl w:ilvl="4" w:tplc="04090003" w:tentative="1">
+      <w:start w:val="1"/>
+      <w:numFmt w:val="bullet"/>
+      <w:lvlText w:val="o"/>
+      <w:lvlJc w:val="left"/>
+      <w:pPr>
+        <w:ind w:left="3600" w:hanging="360"/>
+      </w:pPr>
+      <w:rPr>
+        <w:rFonts w:ascii="Courier New" w:hAnsi="Courier New" w:cs="Courier New" w:hint="default"/>
+      </w:rPr>
+    </w:lvl>
+    <w:lvl w:ilvl="5" w:tplc="04090005" w:tentative="1">
+      <w:start w:val="1"/>
+      <w:numFmt w:val="bullet"/>
+      <w:lvlText w:val=""/>
+      <w:lvlJc w:val="left"/>
+      <w:pPr>
+        <w:ind w:left="4320" w:hanging="360"/>
+      </w:pPr>
+      <w:rPr>
+        <w:rFonts w:ascii="Wingdings" w:hAnsi="Wingdings" w:hint="default"/>
+      </w:rPr>
+    </w:lvl>
+    <w:lvl w:ilvl="6" w:tplc="04090001" w:tentative="1">
+      <w:start w:val="1"/>
+      <w:numFmt w:val="bullet"/>
+      <w:lvlText w:val=""/>
+      <w:lvlJc w:val="left"/>
+      <w:pPr>
+        <w:ind w:left="5040" w:hanging="360"/>
+      </w:pPr>
+      <w:rPr>
+        <w:rFonts w:ascii="Symbol" w:hAnsi="Symbol" w:hint="default"/>
+      </w:rPr>
+    </w:lvl>
+    <w:lvl w:ilvl="7" w:tplc="04090003" w:tentative="1">
+      <w:start w:val="1"/>
+      <w:numFmt w:val="bullet"/>
+      <w:lvlText w:val="o"/>
+      <w:lvlJc w:val="left"/>
+      <w:pPr>
+        <w:ind w:left="5760" w:hanging="360"/>
+      </w:pPr>
+      <w:rPr>
+        <w:rFonts w:ascii="Courier New" w:hAnsi="Courier New" w:cs="Courier New" w:hint="default"/>
+      </w:rPr>
+    </w:lvl>
+    <w:lvl w:ilvl="8" w:tplc="04090005" w:tentative="1">
+      <w:start w:val="1"/>
+      <w:numFmt w:val="bullet"/>
+      <w:lvlText w:val=""/>
+      <w:lvlJc w:val="left"/>
+      <w:pPr>
+        <w:ind w:left="6480" w:hanging="360"/>
+      </w:pPr>
+      <w:rPr>
+        <w:rFonts w:ascii="Wingdings" w:hAnsi="Wingdings" w:hint="default"/>
+      </w:rPr>
+    </w:lvl>
+  </w:abstractNum>
+  <w:abstractNum w:abstractNumId="1" w15:restartNumberingAfterBreak="0">
+    <w:nsid w:val="12DB026E"/>
+    <w:multiLevelType w:val="hybridMultilevel"/>
+    <w:tmpl w:val="A4C6EE04"/>
+    <w:lvl w:ilvl="0" w:tplc="04090001">
+      <w:start w:val="1"/>
+      <w:numFmt w:val="bullet"/>
+      <w:lvlText w:val=""/>
+      <w:lvlJc w:val="left"/>
+      <w:pPr>
+        <w:ind w:left="720" w:hanging="360"/>
+      </w:pPr>
+      <w:rPr>
+        <w:rFonts w:ascii="Symbol" w:hAnsi="Symbol" w:hint="default"/>
+      </w:rPr>
+    </w:lvl>
+    <w:lvl w:ilvl="1" w:tplc="04090003" w:tentative="1">
+      <w:start w:val="1"/>
+      <w:numFmt w:val="bullet"/>
+      <w:lvlText w:val="o"/>
+      <w:lvlJc w:val="left"/>
+      <w:pPr>
+        <w:ind w:left="1440" w:hanging="360"/>
+      </w:pPr>
+      <w:rPr>
+        <w:rFonts w:ascii="Courier New" w:hAnsi="Courier New" w:cs="Courier New" w:hint="default"/>
+      </w:rPr>
+    </w:lvl>
+    <w:lvl w:ilvl="2" w:tplc="04090005" w:tentative="1">
+      <w:start w:val="1"/>
+      <w:numFmt w:val="bullet"/>
+      <w:lvlText w:val=""/>
+      <w:lvlJc w:val="left"/>
+      <w:pPr>
+        <w:ind w:left="2160" w:hanging="360"/>
+      </w:pPr>
+      <w:rPr>
+        <w:rFonts w:ascii="Wingdings" w:hAnsi="Wingdings" w:hint="default"/>
+      </w:rPr>
+    </w:lvl>
+    <w:lvl w:ilvl="3" w:tplc="04090001" w:tentative="1">
+      <w:start w:val="1"/>
+      <w:numFmt w:val="bullet"/>
+      <w:lvlText w:val=""/>
+      <w:lvlJc w:val="left"/>
+      <w:pPr>
+        <w:ind w:left="2880" w:hanging="360"/>
+      </w:pPr>
+      <w:rPr>
+        <w:rFonts w:ascii="Symbol" w:hAnsi="Symbol" w:hint="default"/>
+      </w:rPr>
+    </w:lvl>
+    <w:lvl w:ilvl="4" w:tplc="04090003" w:tentative="1">
+      <w:start w:val="1"/>
+      <w:numFmt w:val="bullet"/>
+      <w:lvlText w:val="o"/>
+      <w:lvlJc w:val="left"/>
+      <w:pPr>
+        <w:ind w:left="3600" w:hanging="360"/>
+      </w:pPr>
+      <w:rPr>
+        <w:rFonts w:ascii="Courier New" w:hAnsi="Courier New" w:cs="Courier New" w:hint="default"/>
+      </w:rPr>
+    </w:lvl>
+    <w:lvl w:ilvl="5" w:tplc="04090005" w:tentative="1">
+      <w:start w:val="1"/>
+      <w:numFmt w:val="bullet"/>
+      <w:lvlText w:val=""/>
+      <w:lvlJc w:val="left"/>
+      <w:pPr>
+        <w:ind w:left="4320" w:hanging="360"/>
+      </w:pPr>
+      <w:rPr>
+        <w:rFonts w:ascii="Wingdings" w:hAnsi="Wingdings" w:hint="default"/>
+      </w:rPr>
+    </w:lvl>
+    <w:lvl w:ilvl="6" w:tplc="04090001" w:tentative="1">
+      <w:start w:val="1"/>
+      <w:numFmt w:val="bullet"/>
+      <w:lvlText w:val=""/>
+      <w:lvlJc w:val="left"/>
+      <w:pPr>
+        <w:ind w:left="5040" w:hanging="360"/>
+      </w:pPr>
+      <w:rPr>
+        <w:rFonts w:ascii="Symbol" w:hAnsi="Symbol" w:hint="default"/>
+      </w:rPr>
+    </w:lvl>
+    <w:lvl w:ilvl="7" w:tplc="04090003" w:tentative="1">
+      <w:start w:val="1"/>
+      <w:numFmt w:val="bullet"/>
+      <w:lvlText w:val="o"/>
+      <w:lvlJc w:val="left"/>
+      <w:pPr>
+        <w:ind w:left="5760" w:hanging="360"/>
+      </w:pPr>
+      <w:rPr>
+        <w:rFonts w:ascii="Courier New" w:hAnsi="Courier New" w:cs="Courier New" w:hint="default"/>
+      </w:rPr>
+    </w:lvl>
+    <w:lvl w:ilvl="8" w:tplc="04090005" w:tentative="1">
+      <w:start w:val="1"/>
+      <w:numFmt w:val="bullet"/>
+      <w:lvlText w:val=""/>
+      <w:lvlJc w:val="left"/>
+      <w:pPr>
+        <w:ind w:left="6480" w:hanging="360"/>
+      </w:pPr>
+      <w:rPr>
+        <w:rFonts w:ascii="Wingdings" w:hAnsi="Wingdings" w:hint="default"/>
+      </w:rPr>
+    </w:lvl>
+  </w:abstractNum>
+  <w:abstractNum w:abstractNumId="2" w15:restartNumberingAfterBreak="0">
+    <w:nsid w:val="17E55DCB"/>
+    <w:multiLevelType w:val="hybridMultilevel"/>
+    <w:tmpl w:val="20C8F7DA"/>
+    <w:lvl w:ilvl="0" w:tplc="0409000B">
+      <w:start w:val="1"/>
+      <w:numFmt w:val="bullet"/>
+      <w:lvlText w:val=""/>
+      <w:lvlJc w:val="left"/>
+      <w:pPr>
+        <w:ind w:left="720" w:hanging="360"/>
+      </w:pPr>
+      <w:rPr>
+        <w:rFonts w:ascii="Wingdings" w:hAnsi="Wingdings" w:hint="default"/>
+      </w:rPr>
+    </w:lvl>
+    <w:lvl w:ilvl="1" w:tplc="04090003" w:tentative="1">
+      <w:start w:val="1"/>
+      <w:numFmt w:val="bullet"/>
+      <w:lvlText w:val="o"/>
+      <w:lvlJc w:val="left"/>
+      <w:pPr>
+        <w:ind w:left="1440" w:hanging="360"/>
+      </w:pPr>
+      <w:rPr>
+        <w:rFonts w:ascii="Courier New" w:hAnsi="Courier New" w:cs="Courier New" w:hint="default"/>
+      </w:rPr>
+    </w:lvl>
+    <w:lvl w:ilvl="2" w:tplc="04090005" w:tentative="1">
+      <w:start w:val="1"/>
+      <w:numFmt w:val="bullet"/>
+      <w:lvlText w:val=""/>
+      <w:lvlJc w:val="left"/>
+      <w:pPr>
+        <w:ind w:left="2160" w:hanging="360"/>
+      </w:pPr>
+      <w:rPr>
+        <w:rFonts w:ascii="Wingdings" w:hAnsi="Wingdings" w:hint="default"/>
+      </w:rPr>
+    </w:lvl>
+    <w:lvl w:ilvl="3" w:tplc="04090001" w:tentative="1">
+      <w:start w:val="1"/>
+      <w:numFmt w:val="bullet"/>
+      <w:lvlText w:val=""/>
+      <w:lvlJc w:val="left"/>
+      <w:pPr>
+        <w:ind w:left="2880" w:hanging="360"/>
+      </w:pPr>
+      <w:rPr>
+        <w:rFonts w:ascii="Symbol" w:hAnsi="Symbol" w:hint="default"/>
+      </w:rPr>
+    </w:lvl>
+    <w:lvl w:ilvl="4" w:tplc="04090003" w:tentative="1">
+      <w:start w:val="1"/>
+      <w:numFmt w:val="bullet"/>
+      <w:lvlText w:val="o"/>
+      <w:lvlJc w:val="left"/>
+      <w:pPr>
+        <w:ind w:left="3600" w:hanging="360"/>
+      </w:pPr>
+      <w:rPr>
+        <w:rFonts w:ascii="Courier New" w:hAnsi="Courier New" w:cs="Courier New" w:hint="default"/>
+      </w:rPr>
+    </w:lvl>
+    <w:lvl w:ilvl="5" w:tplc="04090005" w:tentative="1">
+      <w:start w:val="1"/>
+      <w:numFmt w:val="bullet"/>
+      <w:lvlText w:val=""/>
+      <w:lvlJc w:val="left"/>
+      <w:pPr>
+        <w:ind w:left="4320" w:hanging="360"/>
+      </w:pPr>
+      <w:rPr>
+        <w:rFonts w:ascii="Wingdings" w:hAnsi="Wingdings" w:hint="default"/>
+      </w:rPr>
+    </w:lvl>
+    <w:lvl w:ilvl="6" w:tplc="04090001" w:tentative="1">
+      <w:start w:val="1"/>
+      <w:numFmt w:val="bullet"/>
+      <w:lvlText w:val=""/>
+      <w:lvlJc w:val="left"/>
+      <w:pPr>
+        <w:ind w:left="5040" w:hanging="360"/>
+      </w:pPr>
+      <w:rPr>
+        <w:rFonts w:ascii="Symbol" w:hAnsi="Symbol" w:hint="default"/>
+      </w:rPr>
+    </w:lvl>
+    <w:lvl w:ilvl="7" w:tplc="04090003" w:tentative="1">
+      <w:start w:val="1"/>
+      <w:numFmt w:val="bullet"/>
+      <w:lvlText w:val="o"/>
+      <w:lvlJc w:val="left"/>
+      <w:pPr>
+        <w:ind w:left="5760" w:hanging="360"/>
+      </w:pPr>
+      <w:rPr>
+        <w:rFonts w:ascii="Courier New" w:hAnsi="Courier New" w:cs="Courier New" w:hint="default"/>
+      </w:rPr>
+    </w:lvl>
+    <w:lvl w:ilvl="8" w:tplc="04090005" w:tentative="1">
+      <w:start w:val="1"/>
+      <w:numFmt w:val="bullet"/>
+      <w:lvlText w:val=""/>
+      <w:lvlJc w:val="left"/>
+      <w:pPr>
+        <w:ind w:left="6480" w:hanging="360"/>
+      </w:pPr>
+      <w:rPr>
+        <w:rFonts w:ascii="Wingdings" w:hAnsi="Wingdings" w:hint="default"/>
+      </w:rPr>
+    </w:lvl>
+  </w:abstractNum>
+  <w:abstractNum w:abstractNumId="3" w15:restartNumberingAfterBreak="0">
+    <w:nsid w:val="3DC73418"/>
+    <w:multiLevelType w:val="hybridMultilevel"/>
+    <w:tmpl w:val="73C26A0A"/>
+    <w:lvl w:ilvl="0" w:tplc="04090001">
+      <w:start w:val="1"/>
+      <w:numFmt w:val="bullet"/>
+      <w:lvlText w:val=""/>
+      <w:lvlJc w:val="left"/>
+      <w:pPr>
+        <w:ind w:left="720" w:hanging="360"/>
+      </w:pPr>
+      <w:rPr>
+        <w:rFonts w:ascii="Symbol" w:hAnsi="Symbol" w:hint="default"/>
+      </w:rPr>
+    </w:lvl>
+    <w:lvl w:ilvl="1" w:tplc="04090003" w:tentative="1">
+      <w:start w:val="1"/>
+      <w:numFmt w:val="bullet"/>
+      <w:lvlText w:val="o"/>
+      <w:lvlJc w:val="left"/>
+      <w:pPr>
+        <w:ind w:left="1440" w:hanging="360"/>
+      </w:pPr>
+      <w:rPr>
+        <w:rFonts w:ascii="Courier New" w:hAnsi="Courier New" w:cs="Courier New" w:hint="default"/>
+      </w:rPr>
+    </w:lvl>
+    <w:lvl w:ilvl="2" w:tplc="04090005" w:tentative="1">
+      <w:start w:val="1"/>
+      <w:numFmt w:val="bullet"/>
+      <w:lvlText w:val=""/>
+      <w:lvlJc w:val="left"/>
+      <w:pPr>
+        <w:ind w:left="2160" w:hanging="360"/>
+      </w:pPr>
+      <w:rPr>
+        <w:rFonts w:ascii="Wingdings" w:hAnsi="Wingdings" w:hint="default"/>
+      </w:rPr>
+    </w:lvl>
+    <w:lvl w:ilvl="3" w:tplc="04090001" w:tentative="1">
+      <w:start w:val="1"/>
+      <w:numFmt w:val="bullet"/>
+      <w:lvlText w:val=""/>
+      <w:lvlJc w:val="left"/>
+      <w:pPr>
+        <w:ind w:left="2880" w:hanging="360"/>
+      </w:pPr>
+      <w:rPr>
+        <w:rFonts w:ascii="Symbol" w:hAnsi="Symbol" w:hint="default"/>
+      </w:rPr>
+    </w:lvl>
+    <w:lvl w:ilvl="4" w:tplc="04090003" w:tentative="1">
+      <w:start w:val="1"/>
+      <w:numFmt w:val="bullet"/>
+      <w:lvlText w:val="o"/>
+      <w:lvlJc w:val="left"/>
+      <w:pPr>
+        <w:ind w:left="3600" w:hanging="360"/>
+      </w:pPr>
+      <w:rPr>
+        <w:rFonts w:ascii="Courier New" w:hAnsi="Courier New" w:cs="Courier New" w:hint="default"/>
+      </w:rPr>
+    </w:lvl>
+    <w:lvl w:ilvl="5" w:tplc="04090005" w:tentative="1">
+      <w:start w:val="1"/>
+      <w:numFmt w:val="bullet"/>
+      <w:lvlText w:val=""/>
+      <w:lvlJc w:val="left"/>
+      <w:pPr>
+        <w:ind w:left="4320" w:hanging="360"/>
+      </w:pPr>
+      <w:rPr>
+        <w:rFonts w:ascii="Wingdings" w:hAnsi="Wingdings" w:hint="default"/>
+      </w:rPr>
+    </w:lvl>
+    <w:lvl w:ilvl="6" w:tplc="04090001" w:tentative="1">
+      <w:start w:val="1"/>
+      <w:numFmt w:val="bullet"/>
+      <w:lvlText w:val=""/>
+      <w:lvlJc w:val="left"/>
+      <w:pPr>
+        <w:ind w:left="5040" w:hanging="360"/>
+      </w:pPr>
+      <w:rPr>
+        <w:rFonts w:ascii="Symbol" w:hAnsi="Symbol" w:hint="default"/>
+      </w:rPr>
+    </w:lvl>
+    <w:lvl w:ilvl="7" w:tplc="04090003" w:tentative="1">
+      <w:start w:val="1"/>
+      <w:numFmt w:val="bullet"/>
+      <w:lvlText w:val="o"/>
+      <w:lvlJc w:val="left"/>
+      <w:pPr>
+        <w:ind w:left="5760" w:hanging="360"/>
+      </w:pPr>
+      <w:rPr>
+        <w:rFonts w:ascii="Courier New" w:hAnsi="Courier New" w:cs="Courier New" w:hint="default"/>
+      </w:rPr>
+    </w:lvl>
+    <w:lvl w:ilvl="8" w:tplc="04090005" w:tentative="1">
+      <w:start w:val="1"/>
+      <w:numFmt w:val="bullet"/>
+      <w:lvlText w:val=""/>
+      <w:lvlJc w:val="left"/>
+      <w:pPr>
+        <w:ind w:left="6480" w:hanging="360"/>
+      </w:pPr>
+      <w:rPr>
+        <w:rFonts w:ascii="Wingdings" w:hAnsi="Wingdings" w:hint="default"/>
+      </w:rPr>
+    </w:lvl>
+  </w:abstractNum>
+  <w:abstractNum w:abstractNumId="4" w15:restartNumberingAfterBreak="0">
     <w:nsid w:val="5E5115FE"/>
     <w:multiLevelType w:val="hybridMultilevel"/>
     <w:tmpl w:val="B224B43C"/>
@@ -731,7 +1607,233 @@
       </w:rPr>
     </w:lvl>
   </w:abstractNum>
-  <w:abstractNum w:abstractNumId="1" w15:restartNumberingAfterBreak="0">
+  <w:abstractNum w:abstractNumId="5" w15:restartNumberingAfterBreak="0">
+    <w:nsid w:val="63F85C44"/>
+    <w:multiLevelType w:val="hybridMultilevel"/>
+    <w:tmpl w:val="A8DA598E"/>
+    <w:lvl w:ilvl="0" w:tplc="0409000B">
+      <w:start w:val="1"/>
+      <w:numFmt w:val="bullet"/>
+      <w:lvlText w:val=""/>
+      <w:lvlJc w:val="left"/>
+      <w:pPr>
+        <w:ind w:left="720" w:hanging="360"/>
+      </w:pPr>
+      <w:rPr>
+        <w:rFonts w:ascii="Wingdings" w:hAnsi="Wingdings" w:hint="default"/>
+      </w:rPr>
+    </w:lvl>
+    <w:lvl w:ilvl="1" w:tplc="04090003" w:tentative="1">
+      <w:start w:val="1"/>
+      <w:numFmt w:val="bullet"/>
+      <w:lvlText w:val="o"/>
+      <w:lvlJc w:val="left"/>
+      <w:pPr>
+        <w:ind w:left="1440" w:hanging="360"/>
+      </w:pPr>
+      <w:rPr>
+        <w:rFonts w:ascii="Courier New" w:hAnsi="Courier New" w:cs="Courier New" w:hint="default"/>
+      </w:rPr>
+    </w:lvl>
+    <w:lvl w:ilvl="2" w:tplc="04090005" w:tentative="1">
+      <w:start w:val="1"/>
+      <w:numFmt w:val="bullet"/>
+      <w:lvlText w:val=""/>
+      <w:lvlJc w:val="left"/>
+      <w:pPr>
+        <w:ind w:left="2160" w:hanging="360"/>
+      </w:pPr>
+      <w:rPr>
+        <w:rFonts w:ascii="Wingdings" w:hAnsi="Wingdings" w:hint="default"/>
+      </w:rPr>
+    </w:lvl>
+    <w:lvl w:ilvl="3" w:tplc="04090001" w:tentative="1">
+      <w:start w:val="1"/>
+      <w:numFmt w:val="bullet"/>
+      <w:lvlText w:val=""/>
+      <w:lvlJc w:val="left"/>
+      <w:pPr>
+        <w:ind w:left="2880" w:hanging="360"/>
+      </w:pPr>
+      <w:rPr>
+        <w:rFonts w:ascii="Symbol" w:hAnsi="Symbol" w:hint="default"/>
+      </w:rPr>
+    </w:lvl>
+    <w:lvl w:ilvl="4" w:tplc="04090003" w:tentative="1">
+      <w:start w:val="1"/>
+      <w:numFmt w:val="bullet"/>
+      <w:lvlText w:val="o"/>
+      <w:lvlJc w:val="left"/>
+      <w:pPr>
+        <w:ind w:left="3600" w:hanging="360"/>
+      </w:pPr>
+      <w:rPr>
+        <w:rFonts w:ascii="Courier New" w:hAnsi="Courier New" w:cs="Courier New" w:hint="default"/>
+      </w:rPr>
+    </w:lvl>
+    <w:lvl w:ilvl="5" w:tplc="04090005" w:tentative="1">
+      <w:start w:val="1"/>
+      <w:numFmt w:val="bullet"/>
+      <w:lvlText w:val=""/>
+      <w:lvlJc w:val="left"/>
+      <w:pPr>
+        <w:ind w:left="4320" w:hanging="360"/>
+      </w:pPr>
+      <w:rPr>
+        <w:rFonts w:ascii="Wingdings" w:hAnsi="Wingdings" w:hint="default"/>
+      </w:rPr>
+    </w:lvl>
+    <w:lvl w:ilvl="6" w:tplc="04090001" w:tentative="1">
+      <w:start w:val="1"/>
+      <w:numFmt w:val="bullet"/>
+      <w:lvlText w:val=""/>
+      <w:lvlJc w:val="left"/>
+      <w:pPr>
+        <w:ind w:left="5040" w:hanging="360"/>
+      </w:pPr>
+      <w:rPr>
+        <w:rFonts w:ascii="Symbol" w:hAnsi="Symbol" w:hint="default"/>
+      </w:rPr>
+    </w:lvl>
+    <w:lvl w:ilvl="7" w:tplc="04090003" w:tentative="1">
+      <w:start w:val="1"/>
+      <w:numFmt w:val="bullet"/>
+      <w:lvlText w:val="o"/>
+      <w:lvlJc w:val="left"/>
+      <w:pPr>
+        <w:ind w:left="5760" w:hanging="360"/>
+      </w:pPr>
+      <w:rPr>
+        <w:rFonts w:ascii="Courier New" w:hAnsi="Courier New" w:cs="Courier New" w:hint="default"/>
+      </w:rPr>
+    </w:lvl>
+    <w:lvl w:ilvl="8" w:tplc="04090005" w:tentative="1">
+      <w:start w:val="1"/>
+      <w:numFmt w:val="bullet"/>
+      <w:lvlText w:val=""/>
+      <w:lvlJc w:val="left"/>
+      <w:pPr>
+        <w:ind w:left="6480" w:hanging="360"/>
+      </w:pPr>
+      <w:rPr>
+        <w:rFonts w:ascii="Wingdings" w:hAnsi="Wingdings" w:hint="default"/>
+      </w:rPr>
+    </w:lvl>
+  </w:abstractNum>
+  <w:abstractNum w:abstractNumId="6" w15:restartNumberingAfterBreak="0">
+    <w:nsid w:val="66146435"/>
+    <w:multiLevelType w:val="hybridMultilevel"/>
+    <w:tmpl w:val="15B2C602"/>
+    <w:lvl w:ilvl="0" w:tplc="0409000B">
+      <w:start w:val="1"/>
+      <w:numFmt w:val="bullet"/>
+      <w:lvlText w:val=""/>
+      <w:lvlJc w:val="left"/>
+      <w:pPr>
+        <w:ind w:left="720" w:hanging="360"/>
+      </w:pPr>
+      <w:rPr>
+        <w:rFonts w:ascii="Wingdings" w:hAnsi="Wingdings" w:hint="default"/>
+      </w:rPr>
+    </w:lvl>
+    <w:lvl w:ilvl="1" w:tplc="04090003" w:tentative="1">
+      <w:start w:val="1"/>
+      <w:numFmt w:val="bullet"/>
+      <w:lvlText w:val="o"/>
+      <w:lvlJc w:val="left"/>
+      <w:pPr>
+        <w:ind w:left="1440" w:hanging="360"/>
+      </w:pPr>
+      <w:rPr>
+        <w:rFonts w:ascii="Courier New" w:hAnsi="Courier New" w:cs="Courier New" w:hint="default"/>
+      </w:rPr>
+    </w:lvl>
+    <w:lvl w:ilvl="2" w:tplc="04090005" w:tentative="1">
+      <w:start w:val="1"/>
+      <w:numFmt w:val="bullet"/>
+      <w:lvlText w:val=""/>
+      <w:lvlJc w:val="left"/>
+      <w:pPr>
+        <w:ind w:left="2160" w:hanging="360"/>
+      </w:pPr>
+      <w:rPr>
+        <w:rFonts w:ascii="Wingdings" w:hAnsi="Wingdings" w:hint="default"/>
+      </w:rPr>
+    </w:lvl>
+    <w:lvl w:ilvl="3" w:tplc="04090001" w:tentative="1">
+      <w:start w:val="1"/>
+      <w:numFmt w:val="bullet"/>
+      <w:lvlText w:val=""/>
+      <w:lvlJc w:val="left"/>
+      <w:pPr>
+        <w:ind w:left="2880" w:hanging="360"/>
+      </w:pPr>
+      <w:rPr>
+        <w:rFonts w:ascii="Symbol" w:hAnsi="Symbol" w:hint="default"/>
+      </w:rPr>
+    </w:lvl>
+    <w:lvl w:ilvl="4" w:tplc="04090003" w:tentative="1">
+      <w:start w:val="1"/>
+      <w:numFmt w:val="bullet"/>
+      <w:lvlText w:val="o"/>
+      <w:lvlJc w:val="left"/>
+      <w:pPr>
+        <w:ind w:left="3600" w:hanging="360"/>
+      </w:pPr>
+      <w:rPr>
+        <w:rFonts w:ascii="Courier New" w:hAnsi="Courier New" w:cs="Courier New" w:hint="default"/>
+      </w:rPr>
+    </w:lvl>
+    <w:lvl w:ilvl="5" w:tplc="04090005" w:tentative="1">
+      <w:start w:val="1"/>
+      <w:numFmt w:val="bullet"/>
+      <w:lvlText w:val=""/>
+      <w:lvlJc w:val="left"/>
+      <w:pPr>
+        <w:ind w:left="4320" w:hanging="360"/>
+      </w:pPr>
+      <w:rPr>
+        <w:rFonts w:ascii="Wingdings" w:hAnsi="Wingdings" w:hint="default"/>
+      </w:rPr>
+    </w:lvl>
+    <w:lvl w:ilvl="6" w:tplc="04090001" w:tentative="1">
+      <w:start w:val="1"/>
+      <w:numFmt w:val="bullet"/>
+      <w:lvlText w:val=""/>
+      <w:lvlJc w:val="left"/>
+      <w:pPr>
+        <w:ind w:left="5040" w:hanging="360"/>
+      </w:pPr>
+      <w:rPr>
+        <w:rFonts w:ascii="Symbol" w:hAnsi="Symbol" w:hint="default"/>
+      </w:rPr>
+    </w:lvl>
+    <w:lvl w:ilvl="7" w:tplc="04090003" w:tentative="1">
+      <w:start w:val="1"/>
+      <w:numFmt w:val="bullet"/>
+      <w:lvlText w:val="o"/>
+      <w:lvlJc w:val="left"/>
+      <w:pPr>
+        <w:ind w:left="5760" w:hanging="360"/>
+      </w:pPr>
+      <w:rPr>
+        <w:rFonts w:ascii="Courier New" w:hAnsi="Courier New" w:cs="Courier New" w:hint="default"/>
+      </w:rPr>
+    </w:lvl>
+    <w:lvl w:ilvl="8" w:tplc="04090005" w:tentative="1">
+      <w:start w:val="1"/>
+      <w:numFmt w:val="bullet"/>
+      <w:lvlText w:val=""/>
+      <w:lvlJc w:val="left"/>
+      <w:pPr>
+        <w:ind w:left="6480" w:hanging="360"/>
+      </w:pPr>
+      <w:rPr>
+        <w:rFonts w:ascii="Wingdings" w:hAnsi="Wingdings" w:hint="default"/>
+      </w:rPr>
+    </w:lvl>
+  </w:abstractNum>
+  <w:abstractNum w:abstractNumId="7" w15:restartNumberingAfterBreak="0">
     <w:nsid w:val="68513153"/>
     <w:multiLevelType w:val="hybridMultilevel"/>
     <w:tmpl w:val="013CBF12"/>
@@ -844,11 +1946,145 @@
       </w:rPr>
     </w:lvl>
   </w:abstractNum>
+  <w:abstractNum w:abstractNumId="8" w15:restartNumberingAfterBreak="0">
+    <w:nsid w:val="78662AA3"/>
+    <w:multiLevelType w:val="hybridMultilevel"/>
+    <w:tmpl w:val="D6609FE2"/>
+    <w:lvl w:ilvl="0" w:tplc="04090001">
+      <w:start w:val="1"/>
+      <w:numFmt w:val="bullet"/>
+      <w:lvlText w:val=""/>
+      <w:lvlJc w:val="left"/>
+      <w:pPr>
+        <w:ind w:left="720" w:hanging="360"/>
+      </w:pPr>
+      <w:rPr>
+        <w:rFonts w:ascii="Symbol" w:hAnsi="Symbol" w:hint="default"/>
+      </w:rPr>
+    </w:lvl>
+    <w:lvl w:ilvl="1" w:tplc="04090003" w:tentative="1">
+      <w:start w:val="1"/>
+      <w:numFmt w:val="bullet"/>
+      <w:lvlText w:val="o"/>
+      <w:lvlJc w:val="left"/>
+      <w:pPr>
+        <w:ind w:left="1440" w:hanging="360"/>
+      </w:pPr>
+      <w:rPr>
+        <w:rFonts w:ascii="Courier New" w:hAnsi="Courier New" w:cs="Courier New" w:hint="default"/>
+      </w:rPr>
+    </w:lvl>
+    <w:lvl w:ilvl="2" w:tplc="04090005" w:tentative="1">
+      <w:start w:val="1"/>
+      <w:numFmt w:val="bullet"/>
+      <w:lvlText w:val=""/>
+      <w:lvlJc w:val="left"/>
+      <w:pPr>
+        <w:ind w:left="2160" w:hanging="360"/>
+      </w:pPr>
+      <w:rPr>
+        <w:rFonts w:ascii="Wingdings" w:hAnsi="Wingdings" w:hint="default"/>
+      </w:rPr>
+    </w:lvl>
+    <w:lvl w:ilvl="3" w:tplc="04090001" w:tentative="1">
+      <w:start w:val="1"/>
+      <w:numFmt w:val="bullet"/>
+      <w:lvlText w:val=""/>
+      <w:lvlJc w:val="left"/>
+      <w:pPr>
+        <w:ind w:left="2880" w:hanging="360"/>
+      </w:pPr>
+      <w:rPr>
+        <w:rFonts w:ascii="Symbol" w:hAnsi="Symbol" w:hint="default"/>
+      </w:rPr>
+    </w:lvl>
+    <w:lvl w:ilvl="4" w:tplc="04090003" w:tentative="1">
+      <w:start w:val="1"/>
+      <w:numFmt w:val="bullet"/>
+      <w:lvlText w:val="o"/>
+      <w:lvlJc w:val="left"/>
+      <w:pPr>
+        <w:ind w:left="3600" w:hanging="360"/>
+      </w:pPr>
+      <w:rPr>
+        <w:rFonts w:ascii="Courier New" w:hAnsi="Courier New" w:cs="Courier New" w:hint="default"/>
+      </w:rPr>
+    </w:lvl>
+    <w:lvl w:ilvl="5" w:tplc="04090005" w:tentative="1">
+      <w:start w:val="1"/>
+      <w:numFmt w:val="bullet"/>
+      <w:lvlText w:val=""/>
+      <w:lvlJc w:val="left"/>
+      <w:pPr>
+        <w:ind w:left="4320" w:hanging="360"/>
+      </w:pPr>
+      <w:rPr>
+        <w:rFonts w:ascii="Wingdings" w:hAnsi="Wingdings" w:hint="default"/>
+      </w:rPr>
+    </w:lvl>
+    <w:lvl w:ilvl="6" w:tplc="04090001" w:tentative="1">
+      <w:start w:val="1"/>
+      <w:numFmt w:val="bullet"/>
+      <w:lvlText w:val=""/>
+      <w:lvlJc w:val="left"/>
+      <w:pPr>
+        <w:ind w:left="5040" w:hanging="360"/>
+      </w:pPr>
+      <w:rPr>
+        <w:rFonts w:ascii="Symbol" w:hAnsi="Symbol" w:hint="default"/>
+      </w:rPr>
+    </w:lvl>
+    <w:lvl w:ilvl="7" w:tplc="04090003" w:tentative="1">
+      <w:start w:val="1"/>
+      <w:numFmt w:val="bullet"/>
+      <w:lvlText w:val="o"/>
+      <w:lvlJc w:val="left"/>
+      <w:pPr>
+        <w:ind w:left="5760" w:hanging="360"/>
+      </w:pPr>
+      <w:rPr>
+        <w:rFonts w:ascii="Courier New" w:hAnsi="Courier New" w:cs="Courier New" w:hint="default"/>
+      </w:rPr>
+    </w:lvl>
+    <w:lvl w:ilvl="8" w:tplc="04090005" w:tentative="1">
+      <w:start w:val="1"/>
+      <w:numFmt w:val="bullet"/>
+      <w:lvlText w:val=""/>
+      <w:lvlJc w:val="left"/>
+      <w:pPr>
+        <w:ind w:left="6480" w:hanging="360"/>
+      </w:pPr>
+      <w:rPr>
+        <w:rFonts w:ascii="Wingdings" w:hAnsi="Wingdings" w:hint="default"/>
+      </w:rPr>
+    </w:lvl>
+  </w:abstractNum>
   <w:num w:numId="1">
+    <w:abstractNumId w:val="7"/>
+  </w:num>
+  <w:num w:numId="2">
+    <w:abstractNumId w:val="4"/>
+  </w:num>
+  <w:num w:numId="3">
+    <w:abstractNumId w:val="5"/>
+  </w:num>
+  <w:num w:numId="4">
+    <w:abstractNumId w:val="2"/>
+  </w:num>
+  <w:num w:numId="5">
+    <w:abstractNumId w:val="6"/>
+  </w:num>
+  <w:num w:numId="6">
+    <w:abstractNumId w:val="0"/>
+  </w:num>
+  <w:num w:numId="7">
     <w:abstractNumId w:val="1"/>
   </w:num>
-  <w:num w:numId="2">
-    <w:abstractNumId w:val="0"/>
+  <w:num w:numId="8">
+    <w:abstractNumId w:val="3"/>
+  </w:num>
+  <w:num w:numId="9">
+    <w:abstractNumId w:val="8"/>
   </w:num>
 </w:numbering>
 </file>

</xml_diff>